<commit_message>
adding product CRUD views.py
</commit_message>
<xml_diff>
--- a/Documentacion.docx
+++ b/Documentacion.docx
@@ -1029,30 +1029,275 @@
           <w:color w:val="auto"/>
         </w:rPr>
       </w:pPr>
+      <w:r>
+        <w:rPr>
+          <w:color w:val="auto"/>
+        </w:rPr>
+        <w:t xml:space="preserve">Ya creados los formularios y antes de desarrollar los CRUD para los productos, clientes, proveedores y administradores. Hemos creado una pequeña app de </w:t>
+      </w:r>
+      <w:proofErr w:type="spellStart"/>
+      <w:r>
+        <w:rPr>
+          <w:color w:val="auto"/>
+        </w:rPr>
+        <w:t>login</w:t>
+      </w:r>
+      <w:proofErr w:type="spellEnd"/>
+      <w:r>
+        <w:rPr>
+          <w:color w:val="auto"/>
+        </w:rPr>
+        <w:t xml:space="preserve"> la cual tendrá un modelo con dos claves foráneas que relacionaran los modelos de clientes, proveedores y administradores con el modelo de </w:t>
+      </w:r>
+      <w:proofErr w:type="spellStart"/>
+      <w:r>
+        <w:rPr>
+          <w:color w:val="auto"/>
+        </w:rPr>
+        <w:t>login</w:t>
+      </w:r>
+      <w:proofErr w:type="spellEnd"/>
+      <w:r>
+        <w:rPr>
+          <w:color w:val="auto"/>
+        </w:rPr>
+        <w:t xml:space="preserve">, el cual al iniciar sesión con su nombre de usuario y contraseña nos mandará al índice de la </w:t>
+      </w:r>
+      <w:proofErr w:type="spellStart"/>
+      <w:r>
+        <w:rPr>
+          <w:color w:val="auto"/>
+        </w:rPr>
+        <w:t>pagina</w:t>
+      </w:r>
+      <w:proofErr w:type="spellEnd"/>
+      <w:r>
+        <w:rPr>
+          <w:color w:val="auto"/>
+        </w:rPr>
+        <w:t>, y según su nivel de acceso tendrán disponibles unas funciones u otras.</w:t>
+      </w:r>
+    </w:p>
+    <w:p>
+      <w:pPr>
+        <w:pStyle w:val="Default"/>
+        <w:spacing w:after="160"/>
+        <w:ind w:left="360"/>
+        <w:jc w:val="both"/>
+        <w:rPr>
+          <w:color w:val="auto"/>
+        </w:rPr>
+      </w:pPr>
+    </w:p>
+    <w:p>
+      <w:pPr>
+        <w:pStyle w:val="Default"/>
+        <w:spacing w:after="160"/>
+        <w:jc w:val="both"/>
+        <w:rPr>
+          <w:noProof/>
+          <w:lang w:eastAsia="es-ES"/>
+        </w:rPr>
+      </w:pPr>
+    </w:p>
+    <w:p>
+      <w:pPr>
+        <w:pStyle w:val="Default"/>
+        <w:keepNext/>
+        <w:spacing w:after="160"/>
+        <w:jc w:val="both"/>
+      </w:pPr>
+      <w:r>
+        <w:rPr>
+          <w:noProof/>
+          <w:lang w:eastAsia="es-ES"/>
+        </w:rPr>
+        <w:drawing>
+          <wp:inline distT="0" distB="0" distL="0" distR="0" wp14:anchorId="3315110D" wp14:editId="0EF3FBEA">
+            <wp:extent cx="5670550" cy="1314450"/>
+            <wp:effectExtent l="0" t="0" r="6350" b="0"/>
+            <wp:docPr id="8" name="Imagen 8"/>
+            <wp:cNvGraphicFramePr>
+              <a:graphicFrameLocks xmlns:a="http://schemas.openxmlformats.org/drawingml/2006/main" noChangeAspect="1"/>
+            </wp:cNvGraphicFramePr>
+            <a:graphic xmlns:a="http://schemas.openxmlformats.org/drawingml/2006/main">
+              <a:graphicData uri="http://schemas.openxmlformats.org/drawingml/2006/picture">
+                <pic:pic xmlns:pic="http://schemas.openxmlformats.org/drawingml/2006/picture">
+                  <pic:nvPicPr>
+                    <pic:cNvPr id="1" name=""/>
+                    <pic:cNvPicPr/>
+                  </pic:nvPicPr>
+                  <pic:blipFill rotWithShape="1">
+                    <a:blip r:embed="rId10"/>
+                    <a:srcRect t="11299" b="61818"/>
+                    <a:stretch/>
+                  </pic:blipFill>
+                  <pic:spPr bwMode="auto">
+                    <a:xfrm>
+                      <a:off x="0" y="0"/>
+                      <a:ext cx="5670550" cy="1314450"/>
+                    </a:xfrm>
+                    <a:prstGeom prst="rect">
+                      <a:avLst/>
+                    </a:prstGeom>
+                    <a:ln>
+                      <a:noFill/>
+                    </a:ln>
+                    <a:extLst>
+                      <a:ext uri="{53640926-AAD7-44D8-BBD7-CCE9431645EC}">
+                        <a14:shadowObscured xmlns:a14="http://schemas.microsoft.com/office/drawing/2010/main"/>
+                      </a:ext>
+                    </a:extLst>
+                  </pic:spPr>
+                </pic:pic>
+              </a:graphicData>
+            </a:graphic>
+          </wp:inline>
+        </w:drawing>
+      </w:r>
+    </w:p>
+    <w:p>
+      <w:pPr>
+        <w:pStyle w:val="Descripcin"/>
+        <w:jc w:val="center"/>
+      </w:pPr>
+      <w:r>
+        <w:t xml:space="preserve">Primer prototipo </w:t>
+      </w:r>
+      <w:proofErr w:type="spellStart"/>
+      <w:r>
+        <w:t>Login</w:t>
+      </w:r>
+      <w:proofErr w:type="spellEnd"/>
+      <w:r>
+        <w:t xml:space="preserve"> </w:t>
+      </w:r>
+      <w:r>
+        <w:fldChar w:fldCharType="begin"/>
+      </w:r>
+      <w:r>
+        <w:instrText xml:space="preserve"> SEQ Primer_prototipo_Login \* ARABIC </w:instrText>
+      </w:r>
+      <w:r>
+        <w:fldChar w:fldCharType="separate"/>
+      </w:r>
+      <w:r>
+        <w:rPr>
+          <w:noProof/>
+        </w:rPr>
+        <w:t>1</w:t>
+      </w:r>
+      <w:r>
+        <w:fldChar w:fldCharType="end"/>
+      </w:r>
+    </w:p>
+    <w:p>
+      <w:pPr>
+        <w:pStyle w:val="Default"/>
+        <w:numPr>
+          <w:ilvl w:val="0"/>
+          <w:numId w:val="8"/>
+        </w:numPr>
+        <w:spacing w:after="160"/>
+        <w:jc w:val="both"/>
+        <w:rPr>
+          <w:color w:val="auto"/>
+        </w:rPr>
+      </w:pPr>
+      <w:r>
+        <w:rPr>
+          <w:color w:val="auto"/>
+        </w:rPr>
+        <w:t>Hola que tal</w:t>
+      </w:r>
+      <w:r>
+        <w:rPr>
+          <w:color w:val="auto"/>
+        </w:rPr>
+        <w:t xml:space="preserve"> </w:t>
+      </w:r>
       <w:bookmarkStart w:id="0" w:name="_GoBack"/>
       <w:bookmarkEnd w:id="0"/>
     </w:p>
     <w:p>
       <w:pPr>
-        <w:rPr>
-          <w:rFonts w:ascii="Titillium Web" w:hAnsi="Titillium Web"/>
-          <w:color w:val="000F9F"/>
-        </w:rPr>
-      </w:pPr>
-    </w:p>
-    <w:p>
-      <w:pPr>
-        <w:rPr>
-          <w:rFonts w:ascii="Titillium Web" w:hAnsi="Titillium Web"/>
-          <w:color w:val="000F9F"/>
-        </w:rPr>
-      </w:pPr>
-      <w:r>
-        <w:rPr>
-          <w:color w:val="000F9F"/>
-        </w:rPr>
-        <w:br w:type="page"/>
-      </w:r>
+        <w:pStyle w:val="Default"/>
+        <w:spacing w:after="160"/>
+        <w:jc w:val="both"/>
+        <w:rPr>
+          <w:color w:val="auto"/>
+        </w:rPr>
+      </w:pPr>
+    </w:p>
+    <w:p>
+      <w:pPr>
+        <w:pStyle w:val="Default"/>
+        <w:spacing w:after="160"/>
+        <w:jc w:val="both"/>
+        <w:rPr>
+          <w:color w:val="auto"/>
+        </w:rPr>
+      </w:pPr>
+    </w:p>
+    <w:p>
+      <w:pPr>
+        <w:pStyle w:val="Default"/>
+        <w:spacing w:after="160"/>
+        <w:jc w:val="both"/>
+        <w:rPr>
+          <w:color w:val="auto"/>
+        </w:rPr>
+      </w:pPr>
+    </w:p>
+    <w:p>
+      <w:pPr>
+        <w:pStyle w:val="Default"/>
+        <w:spacing w:after="160"/>
+        <w:jc w:val="both"/>
+        <w:rPr>
+          <w:color w:val="auto"/>
+        </w:rPr>
+      </w:pPr>
+    </w:p>
+    <w:p>
+      <w:pPr>
+        <w:pStyle w:val="Default"/>
+        <w:spacing w:after="160"/>
+        <w:jc w:val="both"/>
+        <w:rPr>
+          <w:color w:val="auto"/>
+        </w:rPr>
+      </w:pPr>
+    </w:p>
+    <w:p>
+      <w:pPr>
+        <w:pStyle w:val="Default"/>
+        <w:spacing w:after="160"/>
+        <w:jc w:val="both"/>
+        <w:rPr>
+          <w:color w:val="auto"/>
+        </w:rPr>
+      </w:pPr>
+    </w:p>
+    <w:p>
+      <w:pPr>
+        <w:pStyle w:val="Default"/>
+        <w:spacing w:after="160"/>
+        <w:jc w:val="both"/>
+        <w:rPr>
+          <w:color w:val="auto"/>
+        </w:rPr>
+      </w:pPr>
+    </w:p>
+    <w:p>
+      <w:pPr>
+        <w:pStyle w:val="Default"/>
+        <w:spacing w:after="160"/>
+        <w:jc w:val="both"/>
+        <w:rPr>
+          <w:color w:val="auto"/>
+        </w:rPr>
+      </w:pPr>
     </w:p>
     <w:p>
       <w:pPr>
@@ -1070,7 +1315,6 @@
           <w:color w:val="000F9F"/>
           <w:u w:val="single"/>
         </w:rPr>
-        <w:lastRenderedPageBreak/>
         <w:t>CONCLUSIONES</w:t>
       </w:r>
     </w:p>
@@ -1092,8 +1336,8 @@
       </w:pPr>
     </w:p>
     <w:sectPr>
-      <w:headerReference w:type="default" r:id="rId10"/>
-      <w:footerReference w:type="default" r:id="rId11"/>
+      <w:headerReference w:type="default" r:id="rId11"/>
+      <w:footerReference w:type="default" r:id="rId12"/>
       <w:pgSz w:w="11906" w:h="16838"/>
       <w:pgMar w:top="2410" w:right="1558" w:bottom="1843" w:left="1418" w:header="708" w:footer="627" w:gutter="0"/>
       <w:pgNumType w:start="0"/>

</xml_diff>

<commit_message>
Index template style and shopping cart
</commit_message>
<xml_diff>
--- a/Documentacion.docx
+++ b/Documentacion.docx
@@ -376,7 +376,7 @@
           </mc:Choice>
           <mc:Fallback>
             <w:pict>
-              <v:rect w14:anchorId="51554EE0" id="Rectángulo 2" o:spid="_x0000_s1026" style="position:absolute;margin-left:157.1pt;margin-top:294.2pt;width:219pt;height:40.5pt;z-index:251659264;visibility:visible;mso-wrap-style:square;mso-wrap-distance-left:9pt;mso-wrap-distance-top:0;mso-wrap-distance-right:9pt;mso-wrap-distance-bottom:0;mso-position-horizontal:absolute;mso-position-horizontal-relative:text;mso-position-vertical:absolute;mso-position-vertical-relative:text;v-text-anchor:middle" o:gfxdata="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" fillcolor="#ff647e" stroked="f" strokeweight="1pt"/>
+              <v:rect w14:anchorId="0474B0BE" id="Rectángulo 2" o:spid="_x0000_s1026" style="position:absolute;margin-left:157.1pt;margin-top:294.2pt;width:219pt;height:40.5pt;z-index:251659264;visibility:visible;mso-wrap-style:square;mso-wrap-distance-left:9pt;mso-wrap-distance-top:0;mso-wrap-distance-right:9pt;mso-wrap-distance-bottom:0;mso-position-horizontal:absolute;mso-position-horizontal-relative:text;mso-position-vertical:absolute;mso-position-vertical-relative:text;v-text-anchor:middle" o:gfxdata="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" fillcolor="#ff647e" stroked="f" strokeweight="1pt"/>
             </w:pict>
           </mc:Fallback>
         </mc:AlternateContent>
@@ -534,7 +534,7 @@
             <v:path o:extrusionok="f" gradientshapeok="t" o:connecttype="rect"/>
             <o:lock v:ext="edit" aspectratio="t"/>
           </v:shapetype>
-          <v:shape id="_x0000_i1025" type="#_x0000_t75" style="width:353.05pt;height:354.8pt;mso-left-percent:-10001;mso-top-percent:-10001;mso-position-horizontal:absolute;mso-position-horizontal-relative:char;mso-position-vertical:absolute;mso-position-vertical-relative:line;mso-left-percent:-10001;mso-top-percent:-10001">
+          <v:shape id="_x0000_i1025" type="#_x0000_t75" style="width:353.05pt;height:354.8pt;mso-position-horizontal-relative:char;mso-position-vertical-relative:line">
             <v:imagedata r:id="rId8" o:title="IMG_1594" croptop="15998f"/>
           </v:shape>
         </w:pict>
@@ -1208,14 +1208,179 @@
         <w:rPr>
           <w:color w:val="auto"/>
         </w:rPr>
-        <w:t>Hola que tal</w:t>
-      </w:r>
-      <w:r>
-        <w:rPr>
-          <w:color w:val="auto"/>
-        </w:rPr>
-        <w:t xml:space="preserve"> </w:t>
-      </w:r>
+        <w:t xml:space="preserve">Tras crear esa primera aproximación a la </w:t>
+      </w:r>
+      <w:proofErr w:type="spellStart"/>
+      <w:r>
+        <w:rPr>
+          <w:color w:val="auto"/>
+        </w:rPr>
+        <w:t>pagina</w:t>
+      </w:r>
+      <w:proofErr w:type="spellEnd"/>
+      <w:r>
+        <w:rPr>
+          <w:color w:val="auto"/>
+        </w:rPr>
+        <w:t xml:space="preserve"> de </w:t>
+      </w:r>
+      <w:proofErr w:type="spellStart"/>
+      <w:r>
+        <w:rPr>
+          <w:color w:val="auto"/>
+        </w:rPr>
+        <w:t>Login</w:t>
+      </w:r>
+      <w:proofErr w:type="spellEnd"/>
+      <w:r>
+        <w:rPr>
+          <w:color w:val="auto"/>
+        </w:rPr>
+        <w:t xml:space="preserve"> crearemos dentro de nuestros ‘</w:t>
+      </w:r>
+      <w:proofErr w:type="spellStart"/>
+      <w:r>
+        <w:rPr>
+          <w:color w:val="auto"/>
+        </w:rPr>
+        <w:t>templates</w:t>
+      </w:r>
+      <w:proofErr w:type="spellEnd"/>
+      <w:r>
+        <w:rPr>
+          <w:color w:val="auto"/>
+        </w:rPr>
+        <w:t xml:space="preserve">’, las plantillas correspondientes para el CRUD de los diferentes tipos de modelos en cada app. Para ello, primero vamos a hacer uso de un ‘Factory </w:t>
+      </w:r>
+      <w:proofErr w:type="spellStart"/>
+      <w:r>
+        <w:rPr>
+          <w:color w:val="auto"/>
+        </w:rPr>
+        <w:t>faker</w:t>
+      </w:r>
+      <w:proofErr w:type="spellEnd"/>
+      <w:r>
+        <w:rPr>
+          <w:color w:val="auto"/>
+        </w:rPr>
+        <w:t>’ que, tras instalarlo, nos va a poblar nuestros modelos para empezar a hacer pruebas.</w:t>
+      </w:r>
+    </w:p>
+    <w:p>
+      <w:pPr>
+        <w:pStyle w:val="Default"/>
+        <w:numPr>
+          <w:ilvl w:val="0"/>
+          <w:numId w:val="8"/>
+        </w:numPr>
+        <w:spacing w:after="160"/>
+        <w:jc w:val="both"/>
+        <w:rPr>
+          <w:color w:val="auto"/>
+        </w:rPr>
+      </w:pPr>
+      <w:r>
+        <w:rPr>
+          <w:color w:val="auto"/>
+        </w:rPr>
+        <w:t>Cabe mencionar que la inserción de los formularios lo hacemos gracias a la herramienta de Django que nos permite simplemente insertar el formulario en la plantilla HTML con la instrucción ‘{</w:t>
+      </w:r>
+      <w:proofErr w:type="gramStart"/>
+      <w:r>
+        <w:rPr>
+          <w:color w:val="auto"/>
+        </w:rPr>
+        <w:t xml:space="preserve">{ </w:t>
+      </w:r>
+      <w:proofErr w:type="spellStart"/>
+      <w:r>
+        <w:rPr>
+          <w:color w:val="auto"/>
+        </w:rPr>
+        <w:t>form</w:t>
+      </w:r>
+      <w:proofErr w:type="spellEnd"/>
+      <w:proofErr w:type="gramEnd"/>
+      <w:r>
+        <w:rPr>
+          <w:color w:val="auto"/>
+        </w:rPr>
+        <w:t xml:space="preserve"> }}’.</w:t>
+      </w:r>
+    </w:p>
+    <w:p>
+      <w:pPr>
+        <w:pStyle w:val="Default"/>
+        <w:spacing w:after="160"/>
+        <w:jc w:val="both"/>
+        <w:rPr>
+          <w:color w:val="auto"/>
+        </w:rPr>
+      </w:pPr>
+    </w:p>
+    <w:p>
+      <w:pPr>
+        <w:pStyle w:val="Default"/>
+        <w:numPr>
+          <w:ilvl w:val="0"/>
+          <w:numId w:val="8"/>
+        </w:numPr>
+        <w:spacing w:after="160"/>
+        <w:jc w:val="both"/>
+        <w:rPr>
+          <w:color w:val="auto"/>
+        </w:rPr>
+      </w:pPr>
+      <w:r>
+        <w:rPr>
+          <w:color w:val="auto"/>
+        </w:rPr>
+        <w:lastRenderedPageBreak/>
+        <w:t xml:space="preserve">Después de crear todos los </w:t>
+      </w:r>
+      <w:proofErr w:type="spellStart"/>
+      <w:r>
+        <w:rPr>
+          <w:color w:val="auto"/>
+        </w:rPr>
+        <w:t>templates</w:t>
+      </w:r>
+      <w:proofErr w:type="spellEnd"/>
+      <w:r>
+        <w:rPr>
+          <w:color w:val="auto"/>
+        </w:rPr>
+        <w:t xml:space="preserve"> de los correspondientes </w:t>
+      </w:r>
+      <w:proofErr w:type="spellStart"/>
+      <w:r>
+        <w:rPr>
+          <w:color w:val="auto"/>
+        </w:rPr>
+        <w:t>CURDs</w:t>
+      </w:r>
+      <w:proofErr w:type="spellEnd"/>
+      <w:r>
+        <w:rPr>
+          <w:color w:val="auto"/>
+        </w:rPr>
+        <w:t xml:space="preserve"> creamos un simple primer menú para cada uno de ellos.</w:t>
+      </w:r>
+    </w:p>
+    <w:p>
+      <w:pPr>
+        <w:pStyle w:val="Default"/>
+        <w:numPr>
+          <w:ilvl w:val="0"/>
+          <w:numId w:val="8"/>
+        </w:numPr>
+        <w:spacing w:after="160"/>
+        <w:jc w:val="both"/>
+        <w:rPr>
+          <w:color w:val="auto"/>
+        </w:rPr>
+      </w:pPr>
       <w:bookmarkStart w:id="0" w:name="_GoBack"/>
       <w:bookmarkEnd w:id="0"/>
     </w:p>

</xml_diff>

<commit_message>
created forms for register
working on login feature
</commit_message>
<xml_diff>
--- a/Documentacion.docx
+++ b/Documentacion.docx
@@ -376,7 +376,7 @@
           </mc:Choice>
           <mc:Fallback>
             <w:pict>
-              <v:rect w14:anchorId="745F32B0" id="Rectángulo 2" o:spid="_x0000_s1026" style="position:absolute;margin-left:157.1pt;margin-top:294.2pt;width:219pt;height:40.5pt;z-index:251659264;visibility:visible;mso-wrap-style:square;mso-wrap-distance-left:9pt;mso-wrap-distance-top:0;mso-wrap-distance-right:9pt;mso-wrap-distance-bottom:0;mso-position-horizontal:absolute;mso-position-horizontal-relative:text;mso-position-vertical:absolute;mso-position-vertical-relative:text;v-text-anchor:middle" o:gfxdata="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" fillcolor="#ff647e" stroked="f" strokeweight="1pt"/>
+              <v:rect w14:anchorId="5723DEA2" id="Rectángulo 2" o:spid="_x0000_s1026" style="position:absolute;margin-left:157.1pt;margin-top:294.2pt;width:219pt;height:40.5pt;z-index:251659264;visibility:visible;mso-wrap-style:square;mso-wrap-distance-left:9pt;mso-wrap-distance-top:0;mso-wrap-distance-right:9pt;mso-wrap-distance-bottom:0;mso-position-horizontal:absolute;mso-position-horizontal-relative:text;mso-position-vertical:absolute;mso-position-vertical-relative:text;v-text-anchor:middle" o:gfxdata="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" fillcolor="#ff647e" stroked="f" strokeweight="1pt"/>
             </w:pict>
           </mc:Fallback>
         </mc:AlternateContent>
@@ -1688,14 +1688,68 @@
         <w:t>Detalle de un Producto</w:t>
       </w:r>
     </w:p>
+    <w:p>
+      <w:pPr>
+        <w:keepNext/>
+      </w:pPr>
+      <w:r>
+        <w:rPr>
+          <w:noProof/>
+          <w:lang w:eastAsia="es-ES"/>
+        </w:rPr>
+        <w:lastRenderedPageBreak/>
+        <w:drawing>
+          <wp:inline distT="0" distB="0" distL="0" distR="0" wp14:anchorId="3D2554B6" wp14:editId="700B8D4C">
+            <wp:extent cx="5670550" cy="3071495"/>
+            <wp:effectExtent l="0" t="0" r="6350" b="0"/>
+            <wp:docPr id="10" name="Imagen 10"/>
+            <wp:cNvGraphicFramePr>
+              <a:graphicFrameLocks xmlns:a="http://schemas.openxmlformats.org/drawingml/2006/main" noChangeAspect="1"/>
+            </wp:cNvGraphicFramePr>
+            <a:graphic xmlns:a="http://schemas.openxmlformats.org/drawingml/2006/main">
+              <a:graphicData uri="http://schemas.openxmlformats.org/drawingml/2006/picture">
+                <pic:pic xmlns:pic="http://schemas.openxmlformats.org/drawingml/2006/picture">
+                  <pic:nvPicPr>
+                    <pic:cNvPr id="1" name=""/>
+                    <pic:cNvPicPr/>
+                  </pic:nvPicPr>
+                  <pic:blipFill>
+                    <a:blip r:embed="rId14"/>
+                    <a:stretch>
+                      <a:fillRect/>
+                    </a:stretch>
+                  </pic:blipFill>
+                  <pic:spPr>
+                    <a:xfrm>
+                      <a:off x="0" y="0"/>
+                      <a:ext cx="5670550" cy="3071495"/>
+                    </a:xfrm>
+                    <a:prstGeom prst="rect">
+                      <a:avLst/>
+                    </a:prstGeom>
+                  </pic:spPr>
+                </pic:pic>
+              </a:graphicData>
+            </a:graphic>
+          </wp:inline>
+        </w:drawing>
+      </w:r>
+    </w:p>
+    <w:p>
+      <w:pPr>
+        <w:pStyle w:val="Descripcin"/>
+        <w:jc w:val="center"/>
+      </w:pPr>
+      <w:proofErr w:type="spellStart"/>
+      <w:r>
+        <w:t>Edicion</w:t>
+      </w:r>
+      <w:proofErr w:type="spellEnd"/>
+      <w:r>
+        <w:t xml:space="preserve"> Perfil Usuario</w:t>
+      </w:r>
+    </w:p>
     <w:p/>
-    <w:p/>
-    <w:p/>
-    <w:p/>
-    <w:p>
-      <w:bookmarkStart w:id="0" w:name="_GoBack"/>
-      <w:bookmarkEnd w:id="0"/>
-    </w:p>
     <w:p>
       <w:pPr>
         <w:pStyle w:val="Default"/>
@@ -1729,6 +1783,8 @@
           <w:color w:val="auto"/>
         </w:rPr>
       </w:pPr>
+      <w:bookmarkStart w:id="0" w:name="_GoBack"/>
+      <w:bookmarkEnd w:id="0"/>
     </w:p>
     <w:p>
       <w:pPr>
@@ -1797,8 +1853,8 @@
       </w:pPr>
     </w:p>
     <w:sectPr>
-      <w:headerReference w:type="default" r:id="rId14"/>
-      <w:footerReference w:type="default" r:id="rId15"/>
+      <w:headerReference w:type="default" r:id="rId15"/>
+      <w:footerReference w:type="default" r:id="rId16"/>
       <w:pgSz w:w="11906" w:h="16838"/>
       <w:pgMar w:top="2410" w:right="1558" w:bottom="1843" w:left="1418" w:header="708" w:footer="627" w:gutter="0"/>
       <w:pgNumType w:start="0"/>

</xml_diff>